<commit_message>
adding a few more pages
</commit_message>
<xml_diff>
--- a/09_game_design/book_chapter_draft_1.docx
+++ b/09_game_design/book_chapter_draft_1.docx
@@ -12084,25 +12084,25 @@
         <w:t xml:space="preserve">Now let’s add in the OSC functionality. We are going to set our application up to receive messages from </w:t>
       </w:r>
       <w:r>
-        <w:t>our iPad and then make changes in real-time while our game is running to test an array of possible play scenarios.</w:t>
-      </w:r>
-      <w:r>
-        <w:t xml:space="preserve"> Then we are going to give ourselves some visual feedback so we know what our current settings are. [NOTE THIS MIGHT BE THE MOMENT FOR A SETTINGS FILE</w:t>
-      </w:r>
-      <w:r>
-        <w:t>]</w:t>
-      </w:r>
-      <w:r>
-        <w:t xml:space="preserve"> As mentioned before, this can trump going into your application and making manual changes because you skip the need to recompile your game. This is something you can even do from an iphone while someone else plays your game on an iPad, completely saving the nee</w:t>
-      </w:r>
-      <w:r>
-        <w:t>d for rebuilding out to device during testing</w:t>
-      </w:r>
-      <w:r>
-        <w:t xml:space="preserve"> and allowing for a more fluid playtest</w:t>
-      </w:r>
-      <w:r>
-        <w:t xml:space="preserve">. </w:t>
+        <w:t>our iPad and then make changes in real-time while ou</w:t>
+      </w:r>
+      <w:r>
+        <w:t xml:space="preserve">r game is running to test some possible </w:t>
+      </w:r>
+      <w:r>
+        <w:t>play scenarios.</w:t>
+      </w:r>
+      <w:r>
+        <w:t xml:space="preserve"> </w:t>
+      </w:r>
+      <w:r>
+        <w:t>As mentioned before, this can trump going into your application and making manual changes because you skip the need to recompile your game</w:t>
+      </w:r>
+      <w:r>
+        <w:t xml:space="preserve"> and playtest live.</w:t>
+      </w:r>
+      <w:r>
+        <w:t xml:space="preserve"> </w:t>
       </w:r>
     </w:p>
     <w:p>
@@ -12151,10 +12151,17 @@
         <w:t>.</w:t>
       </w:r>
       <w:r>
-        <w:t xml:space="preserve"> Add the following code: </w:t>
-      </w:r>
-    </w:p>
-    <w:p>
+        <w:t xml:space="preserve"> </w:t>
+      </w:r>
+      <w:r>
+        <w:t xml:space="preserve">As we add the code we will explain in inline in the code comments. </w:t>
+      </w:r>
+    </w:p>
+    <w:p/>
+    <w:p>
+      <w:r>
+        <w:t xml:space="preserve">Add the following: </w:t>
+      </w:r>
       <w:r>
         <w:tab/>
       </w:r>
@@ -12624,7 +12631,23 @@
           <w:sz w:val="18"/>
           <w:szCs w:val="18"/>
         </w:rPr>
-        <w:t>//these are the values we will be tweeking during testing</w:t>
+        <w:t xml:space="preserve">//these are the values we will be </w:t>
+      </w:r>
+      <w:r>
+        <w:rPr>
+          <w:rFonts w:ascii="Courier New" w:eastAsia="Times New Roman" w:hAnsi="Courier New" w:cs="Courier New"/>
+          <w:sz w:val="18"/>
+          <w:szCs w:val="18"/>
+        </w:rPr>
+        <w:t>tweaking</w:t>
+      </w:r>
+      <w:r>
+        <w:rPr>
+          <w:rFonts w:ascii="Courier New" w:eastAsia="Times New Roman" w:hAnsi="Courier New" w:cs="Courier New"/>
+          <w:sz w:val="18"/>
+          <w:szCs w:val="18"/>
+        </w:rPr>
+        <w:t xml:space="preserve"> during testing</w:t>
       </w:r>
     </w:p>
     <w:p>
@@ -12737,13 +12760,37 @@
         <w:rPr>
           <w:rFonts w:eastAsia="Times New Roman" w:cs="Times New Roman"/>
         </w:rPr>
-        <w:t>However to go any further we are going to need to do some housekeeping and install additional software.</w:t>
-      </w:r>
-      <w:r>
-        <w:rPr>
-          <w:rFonts w:eastAsia="Times New Roman" w:cs="Times New Roman"/>
-        </w:rPr>
-        <w:t xml:space="preserve"> For OSC to work it will need a local wifi network to send the messages across. Note, this tactic </w:t>
+        <w:t>However</w:t>
+      </w:r>
+      <w:r>
+        <w:rPr>
+          <w:rFonts w:eastAsia="Times New Roman" w:cs="Times New Roman"/>
+        </w:rPr>
+        <w:t>,</w:t>
+      </w:r>
+      <w:r>
+        <w:rPr>
+          <w:rFonts w:eastAsia="Times New Roman" w:cs="Times New Roman"/>
+        </w:rPr>
+        <w:t xml:space="preserve"> to go any further we are going to need to do some housekeeping and install additional software.</w:t>
+      </w:r>
+      <w:r>
+        <w:rPr>
+          <w:rFonts w:eastAsia="Times New Roman" w:cs="Times New Roman"/>
+        </w:rPr>
+        <w:t xml:space="preserve"> For OSC to work it will need a local wifi network to</w:t>
+      </w:r>
+      <w:r>
+        <w:rPr>
+          <w:rFonts w:eastAsia="Times New Roman" w:cs="Times New Roman"/>
+        </w:rPr>
+        <w:t xml:space="preserve"> send the messages across. Note</w:t>
+      </w:r>
+      <w:r>
+        <w:rPr>
+          <w:rFonts w:eastAsia="Times New Roman" w:cs="Times New Roman"/>
+        </w:rPr>
+        <w:t xml:space="preserve"> this tactic </w:t>
       </w:r>
       <w:r>
         <w:rPr>
@@ -12869,7 +12916,38 @@
         <w:rPr>
           <w:rFonts w:eastAsia="Times New Roman" w:cs="Times New Roman"/>
         </w:rPr>
-        <w:t xml:space="preserve">The desktop software is free however the matching software for your device will be $4.99. As a mater of principle, we endorse building your own tools and you could easily build a second oF project to be your OSC sender and receiver on your mobile device. With that said, nothing beats TouchOSC for speed, ease of use and complete, platform independent flexibility. If you are someone who often moves between an iOS and Android device on both Windows and Mac, this tool will become indispensible to you. As a games designer it </w:t>
+        <w:t xml:space="preserve">The desktop </w:t>
+      </w:r>
+      <w:r>
+        <w:rPr>
+          <w:rFonts w:eastAsia="Times New Roman" w:cs="Times New Roman"/>
+        </w:rPr>
+        <w:t xml:space="preserve">editor </w:t>
+      </w:r>
+      <w:r>
+        <w:rPr>
+          <w:rFonts w:eastAsia="Times New Roman" w:cs="Times New Roman"/>
+        </w:rPr>
+        <w:t xml:space="preserve">software is free however the matching software for your device will be $4.99. </w:t>
+      </w:r>
+      <w:r>
+        <w:rPr>
+          <w:rFonts w:eastAsia="Times New Roman" w:cs="Times New Roman"/>
+        </w:rPr>
+        <w:t xml:space="preserve">Get </w:t>
+      </w:r>
+      <w:r>
+        <w:rPr>
+          <w:rFonts w:eastAsia="Times New Roman" w:cs="Times New Roman"/>
+        </w:rPr>
+        <w:lastRenderedPageBreak/>
+        <w:t xml:space="preserve">both now. </w:t>
+      </w:r>
+      <w:r>
+        <w:rPr>
+          <w:rFonts w:eastAsia="Times New Roman" w:cs="Times New Roman"/>
+        </w:rPr>
+        <w:t xml:space="preserve">As a mater of principle, we endorse building your own tools and you could easily build a second oF project to be your OSC sender and receiver on your mobile device. With that said, nothing beats TouchOSC for speed, ease of use and complete, platform independent flexibility. If you are someone who often moves between an iOS and Android device on both Windows and Mac, this tool will become indispensible to you. As a games designer it </w:t>
       </w:r>
       <w:r>
         <w:rPr>
@@ -13219,153 +13297,655 @@
         <w:rPr>
           <w:rFonts w:eastAsia="Times New Roman" w:cs="Times New Roman"/>
         </w:rPr>
-        <w:t xml:space="preserve">Now we are ready to go back to our programming IDE. </w:t>
-      </w:r>
-      <w:r>
-        <w:rPr>
-          <w:rFonts w:eastAsia="Times New Roman" w:cs="Times New Roman"/>
-        </w:rPr>
-        <w:t>Open up LiveTesting.cpp</w:t>
-      </w:r>
-    </w:p>
-    <w:p>
-      <w:pPr>
-        <w:rPr>
-          <w:rFonts w:eastAsia="Times New Roman" w:cs="Times New Roman"/>
-        </w:rPr>
-      </w:pPr>
-      <w:r>
-        <w:rPr>
-          <w:rFonts w:eastAsia="Times New Roman" w:cs="Times New Roman"/>
-        </w:rPr>
-        <w:t>In our default constructor, we will now set up our game to send and receive values over the network. To do this</w:t>
-      </w:r>
-      <w:r>
-        <w:rPr>
-          <w:rFonts w:eastAsia="Times New Roman" w:cs="Times New Roman"/>
-        </w:rPr>
-        <w:t xml:space="preserve"> we will need to know which Ip address and port on our device we will send to</w:t>
-      </w:r>
-      <w:r>
-        <w:rPr>
-          <w:rFonts w:eastAsia="Times New Roman" w:cs="Times New Roman"/>
-        </w:rPr>
-        <w:t xml:space="preserve"> as well as set up a port on our local computer’s network to receive incoming data. </w:t>
-      </w:r>
-      <w:r>
-        <w:rPr>
-          <w:rFonts w:eastAsia="Times New Roman" w:cs="Times New Roman"/>
-        </w:rPr>
-        <w:t xml:space="preserve">Your computer will have only one IP address but it can send and receive data on thousands of ports. While we aren’t going too deep into ports there, you can think of the IP address like a boat pier. Lots of boats can be docked at a single pier. This is no different. Your ports are your docks and your IP address is your pier. You can think of the data like the people departing and arriving. </w:t>
-      </w:r>
-      <w:r>
-        <w:rPr>
-          <w:rFonts w:eastAsia="Times New Roman" w:cs="Times New Roman"/>
-        </w:rPr>
-        <w:t xml:space="preserve">You’ll need a separate port for each activity in this scenario. </w:t>
-      </w:r>
-      <w:r>
-        <w:rPr>
-          <w:rFonts w:eastAsia="Times New Roman" w:cs="Times New Roman"/>
-        </w:rPr>
-        <w:t xml:space="preserve">By and large if a port isn’t used by your operating system, you can send and receive data there. In this case we are going to use 8000 and 8001. </w:t>
-      </w:r>
-      <w:r>
-        <w:rPr>
-          <w:rFonts w:eastAsia="Times New Roman" w:cs="Times New Roman"/>
-        </w:rPr>
-        <w:t xml:space="preserve">The final thing we will establish </w:t>
-      </w:r>
-      <w:r>
-        <w:rPr>
-          <w:rFonts w:eastAsia="Times New Roman" w:cs="Times New Roman"/>
-        </w:rPr>
-        <w:t xml:space="preserve">is the </w:t>
-      </w:r>
-      <w:r>
-        <w:rPr>
-          <w:rFonts w:eastAsia="Times New Roman" w:cs="Times New Roman"/>
-        </w:rPr>
-        <w:t>Address Pattern</w:t>
+        <w:tab/>
+        <w:t xml:space="preserve">At this point, go ahead and launch TouchOSC on your device and </w:t>
+      </w:r>
+      <w:r>
+        <w:rPr>
+          <w:rFonts w:eastAsia="Times New Roman" w:cs="Times New Roman"/>
+        </w:rPr>
+        <w:t>the</w:t>
+      </w:r>
+      <w:r>
+        <w:rPr>
+          <w:rFonts w:eastAsia="Times New Roman" w:cs="Times New Roman"/>
+        </w:rPr>
+        <w:t xml:space="preserve"> Touch OSC </w:t>
+      </w:r>
+      <w:r>
+        <w:rPr>
+          <w:rFonts w:eastAsia="Times New Roman" w:cs="Times New Roman"/>
+        </w:rPr>
+        <w:t xml:space="preserve">desktop </w:t>
+      </w:r>
+      <w:r>
+        <w:rPr>
+          <w:rFonts w:eastAsia="Times New Roman" w:cs="Times New Roman"/>
+        </w:rPr>
+        <w:t xml:space="preserve">editor on your computer. If you are on Windows, you will need to make sure you have java installed first. </w:t>
+      </w:r>
+      <w:r>
+        <w:rPr>
+          <w:rFonts w:eastAsia="Times New Roman" w:cs="Times New Roman"/>
+        </w:rPr>
+        <w:t>Once the software is open, click the open icon in the top tool bar. In the file containing the code for this chapter you will see a file called ofBook.touchosc</w:t>
+      </w:r>
+      <w:r>
+        <w:rPr>
+          <w:rFonts w:eastAsia="Times New Roman" w:cs="Times New Roman"/>
+        </w:rPr>
+        <w:t>.</w:t>
+      </w:r>
+      <w:r>
+        <w:rPr>
+          <w:rFonts w:eastAsia="Times New Roman" w:cs="Times New Roman"/>
+        </w:rPr>
+        <w:t xml:space="preserve"> </w:t>
+      </w:r>
+    </w:p>
+    <w:p>
+      <w:pPr>
+        <w:rPr>
+          <w:rFonts w:eastAsia="Times New Roman" w:cs="Times New Roman"/>
+        </w:rPr>
+      </w:pPr>
+      <w:r>
+        <w:rPr>
+          <w:rFonts w:eastAsia="Times New Roman" w:cs="Times New Roman"/>
+        </w:rPr>
+        <w:t xml:space="preserve">This is the final version of what you want to make. </w:t>
+      </w:r>
+      <w:r>
+        <w:rPr>
+          <w:rFonts w:eastAsia="Times New Roman" w:cs="Times New Roman"/>
+        </w:rPr>
+        <w:t xml:space="preserve">You can either load it in or follow along on the steps to make your own version. </w:t>
+      </w:r>
+      <w:r>
+        <w:rPr>
+          <w:rFonts w:eastAsia="Times New Roman" w:cs="Times New Roman"/>
+        </w:rPr>
+        <w:t>It looks like this</w:t>
+      </w:r>
+      <w:r>
+        <w:rPr>
+          <w:rFonts w:eastAsia="Times New Roman" w:cs="Times New Roman"/>
+        </w:rPr>
+        <w:t xml:space="preserve"> when we are done</w:t>
+      </w:r>
+      <w:r>
+        <w:rPr>
+          <w:rFonts w:eastAsia="Times New Roman" w:cs="Times New Roman"/>
+        </w:rPr>
+        <w:t xml:space="preserve">: </w:t>
+      </w:r>
+    </w:p>
+    <w:p>
+      <w:pPr>
+        <w:rPr>
+          <w:rFonts w:eastAsia="Times New Roman" w:cs="Times New Roman"/>
+        </w:rPr>
+      </w:pPr>
+      <w:r>
+        <w:rPr>
+          <w:rFonts w:eastAsia="Times New Roman" w:cs="Times New Roman"/>
+        </w:rPr>
+        <w:lastRenderedPageBreak/>
+        <w:tab/>
+      </w:r>
+      <w:r>
+        <w:rPr>
+          <w:rFonts w:eastAsia="Times New Roman" w:cs="Times New Roman"/>
+          <w:noProof/>
+          <w:lang w:eastAsia="en-US" w:bidi="ar-SA"/>
+        </w:rPr>
+        <w:drawing>
+          <wp:inline distT="0" distB="0" distL="0" distR="0" wp14:anchorId="51E74779" wp14:editId="421541AD">
+            <wp:extent cx="5502910" cy="7331710"/>
+            <wp:effectExtent l="0" t="0" r="8890" b="8890"/>
+            <wp:docPr id="2" name="Picture 2" descr="Sounds:Dropbox:Screenshots:Screenshot 2014-03-31 23.49.56.png"/>
+            <wp:cNvGraphicFramePr>
+              <a:graphicFrameLocks xmlns:a="http://schemas.openxmlformats.org/drawingml/2006/main" noChangeAspect="1"/>
+            </wp:cNvGraphicFramePr>
+            <a:graphic xmlns:a="http://schemas.openxmlformats.org/drawingml/2006/main">
+              <a:graphicData uri="http://schemas.openxmlformats.org/drawingml/2006/picture">
+                <pic:pic xmlns:pic="http://schemas.openxmlformats.org/drawingml/2006/picture">
+                  <pic:nvPicPr>
+                    <pic:cNvPr id="0" name="Picture 2" descr="Sounds:Dropbox:Screenshots:Screenshot 2014-03-31 23.49.56.png"/>
+                    <pic:cNvPicPr>
+                      <a:picLocks noChangeAspect="1" noChangeArrowheads="1"/>
+                    </pic:cNvPicPr>
+                  </pic:nvPicPr>
+                  <pic:blipFill>
+                    <a:blip r:embed="rId10">
+                      <a:extLst>
+                        <a:ext uri="{28A0092B-C50C-407E-A947-70E740481C1C}">
+                          <a14:useLocalDpi xmlns:a14="http://schemas.microsoft.com/office/drawing/2010/main" val="0"/>
+                        </a:ext>
+                      </a:extLst>
+                    </a:blip>
+                    <a:srcRect/>
+                    <a:stretch>
+                      <a:fillRect/>
+                    </a:stretch>
+                  </pic:blipFill>
+                  <pic:spPr bwMode="auto">
+                    <a:xfrm>
+                      <a:off x="0" y="0"/>
+                      <a:ext cx="5502910" cy="7331710"/>
+                    </a:xfrm>
+                    <a:prstGeom prst="rect">
+                      <a:avLst/>
+                    </a:prstGeom>
+                    <a:noFill/>
+                    <a:ln>
+                      <a:noFill/>
+                    </a:ln>
+                  </pic:spPr>
+                </pic:pic>
+              </a:graphicData>
+            </a:graphic>
+          </wp:inline>
+        </w:drawing>
+      </w:r>
+    </w:p>
+    <w:p>
+      <w:pPr>
+        <w:rPr>
+          <w:rFonts w:eastAsia="Times New Roman" w:cs="Times New Roman"/>
+        </w:rPr>
+      </w:pPr>
+      <w:r>
+        <w:rPr>
+          <w:rFonts w:eastAsia="Times New Roman" w:cs="Times New Roman"/>
+        </w:rPr>
+        <w:tab/>
+        <w:t>To build the app, let’s start by adding our first knob. Right click in the black empty space to the right. Choose to make a rotary</w:t>
+      </w:r>
+      <w:r>
+        <w:rPr>
+          <w:rFonts w:eastAsia="Times New Roman" w:cs="Times New Roman"/>
+        </w:rPr>
+        <w:t>H</w:t>
+      </w:r>
+      <w:r>
+        <w:rPr>
+          <w:rFonts w:eastAsia="Times New Roman" w:cs="Times New Roman"/>
+        </w:rPr>
+        <w:t xml:space="preserve">. </w:t>
+      </w:r>
+      <w:r>
+        <w:rPr>
+          <w:rFonts w:eastAsia="Times New Roman" w:cs="Times New Roman"/>
+        </w:rPr>
+        <w:t xml:space="preserve">Next make two labelH objects. The first one will be the name of our knob. The second one will be for displaying the value of the current variable in our game. </w:t>
+      </w:r>
+      <w:r>
+        <w:rPr>
+          <w:rFonts w:eastAsia="Times New Roman" w:cs="Times New Roman"/>
+        </w:rPr>
+        <w:t xml:space="preserve">Place one label above the knob and one below. </w:t>
+      </w:r>
+      <w:r>
+        <w:rPr>
+          <w:rFonts w:eastAsia="Times New Roman" w:cs="Times New Roman"/>
+        </w:rPr>
+        <w:t>It should look like the below image:</w:t>
+      </w:r>
+    </w:p>
+    <w:p>
+      <w:pPr>
+        <w:rPr>
+          <w:rFonts w:eastAsia="Times New Roman" w:cs="Times New Roman"/>
+        </w:rPr>
+      </w:pPr>
+      <w:r>
+        <w:rPr>
+          <w:rFonts w:eastAsia="Times New Roman" w:cs="Times New Roman"/>
+          <w:noProof/>
+          <w:lang w:eastAsia="en-US" w:bidi="ar-SA"/>
+        </w:rPr>
+        <w:lastRenderedPageBreak/>
+        <w:drawing>
+          <wp:inline distT="0" distB="0" distL="0" distR="0" wp14:anchorId="6BC55209" wp14:editId="457670D1">
+            <wp:extent cx="2269490" cy="2955290"/>
+            <wp:effectExtent l="0" t="0" r="0" b="0"/>
+            <wp:docPr id="5" name="Picture 5" descr="Macintosh HD:Users:phoenixperry:git:ofBook:09_game_design:images:3jePoIJ8QKDphu-5s5lC2CEPSogQspnSII2hkP3oxgk.png"/>
+            <wp:cNvGraphicFramePr>
+              <a:graphicFrameLocks xmlns:a="http://schemas.openxmlformats.org/drawingml/2006/main" noChangeAspect="1"/>
+            </wp:cNvGraphicFramePr>
+            <a:graphic xmlns:a="http://schemas.openxmlformats.org/drawingml/2006/main">
+              <a:graphicData uri="http://schemas.openxmlformats.org/drawingml/2006/picture">
+                <pic:pic xmlns:pic="http://schemas.openxmlformats.org/drawingml/2006/picture">
+                  <pic:nvPicPr>
+                    <pic:cNvPr id="0" name="Picture 5" descr="Macintosh HD:Users:phoenixperry:git:ofBook:09_game_design:images:3jePoIJ8QKDphu-5s5lC2CEPSogQspnSII2hkP3oxgk.png"/>
+                    <pic:cNvPicPr>
+                      <a:picLocks noChangeAspect="1" noChangeArrowheads="1"/>
+                    </pic:cNvPicPr>
+                  </pic:nvPicPr>
+                  <pic:blipFill>
+                    <a:blip r:embed="rId11">
+                      <a:extLst>
+                        <a:ext uri="{28A0092B-C50C-407E-A947-70E740481C1C}">
+                          <a14:useLocalDpi xmlns:a14="http://schemas.microsoft.com/office/drawing/2010/main" val="0"/>
+                        </a:ext>
+                      </a:extLst>
+                    </a:blip>
+                    <a:srcRect/>
+                    <a:stretch>
+                      <a:fillRect/>
+                    </a:stretch>
+                  </pic:blipFill>
+                  <pic:spPr bwMode="auto">
+                    <a:xfrm>
+                      <a:off x="0" y="0"/>
+                      <a:ext cx="2269490" cy="2955290"/>
+                    </a:xfrm>
+                    <a:prstGeom prst="rect">
+                      <a:avLst/>
+                    </a:prstGeom>
+                    <a:noFill/>
+                    <a:ln>
+                      <a:noFill/>
+                    </a:ln>
+                  </pic:spPr>
+                </pic:pic>
+              </a:graphicData>
+            </a:graphic>
+          </wp:inline>
+        </w:drawing>
+      </w:r>
+    </w:p>
+    <w:p>
+      <w:pPr>
+        <w:rPr>
+          <w:rFonts w:eastAsia="Times New Roman" w:cs="Times New Roman"/>
+        </w:rPr>
+      </w:pPr>
+    </w:p>
+    <w:p>
+      <w:pPr>
+        <w:rPr>
+          <w:rFonts w:eastAsia="Times New Roman" w:cs="Times New Roman"/>
+        </w:rPr>
+      </w:pPr>
+      <w:r>
+        <w:rPr>
+          <w:rFonts w:eastAsia="Times New Roman" w:cs="Times New Roman"/>
+        </w:rPr>
+        <w:t xml:space="preserve">Now look to the left side of the app. At this point, it’s time to set all of the values this knob will be sending and what the labels will display. Let’s start with label1. It can display the name for our know ti make things easier to read. The first value in our game we want to control, </w:t>
+      </w:r>
+      <w:r>
+        <w:rPr>
+          <w:rFonts w:eastAsia="Times New Roman" w:cs="Times New Roman"/>
+        </w:rPr>
+        <w:t>level controller interval time</w:t>
+      </w:r>
+      <w:r>
+        <w:rPr>
+          <w:rFonts w:eastAsia="Times New Roman" w:cs="Times New Roman"/>
+        </w:rPr>
+        <w:t xml:space="preserve">, should be what this label reads. </w:t>
+      </w:r>
+    </w:p>
+    <w:p>
+      <w:pPr>
+        <w:rPr>
+          <w:rFonts w:eastAsia="Times New Roman" w:cs="Times New Roman"/>
+        </w:rPr>
+      </w:pPr>
+    </w:p>
+    <w:p>
+      <w:pPr>
+        <w:rPr>
+          <w:rFonts w:eastAsia="Times New Roman" w:cs="Times New Roman"/>
+        </w:rPr>
+      </w:pPr>
+      <w:r>
+        <w:rPr>
+          <w:rFonts w:eastAsia="Times New Roman" w:cs="Times New Roman"/>
+        </w:rPr>
+        <w:t>Next, s</w:t>
+      </w:r>
+      <w:r>
+        <w:rPr>
+          <w:rFonts w:eastAsia="Times New Roman" w:cs="Times New Roman"/>
+        </w:rPr>
+        <w:t>elect the knob. This one will require more set up because it will actually</w:t>
+      </w:r>
+      <w:r>
+        <w:rPr>
+          <w:rFonts w:eastAsia="Times New Roman" w:cs="Times New Roman"/>
+        </w:rPr>
+        <w:t xml:space="preserve"> be sending values to our game. </w:t>
+      </w:r>
+      <w:r>
+        <w:rPr>
+          <w:rFonts w:eastAsia="Times New Roman" w:cs="Times New Roman"/>
+        </w:rPr>
+        <w:t xml:space="preserve">The first box is the Name: this is an internal value for TouchOSC. It means little. You can change it to interval time. Next up you can set the label color. I chose yellow. Pick one you like now. The rest of the default settings are fine except one. Go down to the next to last one named Text. Change that to read </w:t>
+      </w:r>
+      <w:r>
+        <w:rPr>
+          <w:rFonts w:eastAsia="Times New Roman" w:cs="Times New Roman"/>
+        </w:rPr>
+        <w:t>level controller interval time</w:t>
+      </w:r>
+      <w:r>
+        <w:rPr>
+          <w:rFonts w:eastAsia="Times New Roman" w:cs="Times New Roman"/>
+        </w:rPr>
+        <w:t xml:space="preserve">. </w:t>
+      </w:r>
+      <w:r>
+        <w:rPr>
+          <w:rFonts w:eastAsia="Times New Roman" w:cs="Times New Roman"/>
+        </w:rPr>
+        <w:t>You can change the Name and Color parameters as you wish. The one that really matters is the next box down. The dark OSC box will be all of the values we need for our game. Let’s set our address tag now</w:t>
+      </w:r>
+      <w:r>
+        <w:rPr>
+          <w:rFonts w:eastAsia="Times New Roman" w:cs="Times New Roman"/>
+        </w:rPr>
+        <w:t xml:space="preserve"> to match what we will set it to in our game</w:t>
+      </w:r>
+      <w:r>
+        <w:rPr>
+          <w:rFonts w:eastAsia="Times New Roman" w:cs="Times New Roman"/>
+        </w:rPr>
+        <w:t xml:space="preserve"> and the parameters we can set our in game variable to at their minimum and maximum settings.</w:t>
+      </w:r>
+      <w:r>
+        <w:rPr>
+          <w:rFonts w:eastAsia="Times New Roman" w:cs="Times New Roman"/>
+        </w:rPr>
+        <w:t xml:space="preserve"> These two elements, the tag and the parameters will get packed up into a </w:t>
       </w:r>
       <w:r>
         <w:rPr>
           <w:rFonts w:eastAsia="Times New Roman" w:cs="Times New Roman"/>
           <w:b/>
-        </w:rPr>
-        <w:t xml:space="preserve">. </w:t>
-      </w:r>
-      <w:r>
-        <w:rPr>
-          <w:rFonts w:eastAsia="Times New Roman" w:cs="Times New Roman"/>
-        </w:rPr>
-        <w:t xml:space="preserve">It will look like a file path and it will allow us </w:t>
-      </w:r>
-      <w:r>
-        <w:rPr>
-          <w:rFonts w:eastAsia="Times New Roman" w:cs="Times New Roman"/>
-        </w:rPr>
-        <w:t xml:space="preserve">to specify the address pattern match our </w:t>
-      </w:r>
-      <w:r>
-        <w:rPr>
-          <w:rFonts w:eastAsia="Times New Roman" w:cs="Times New Roman"/>
-        </w:rPr>
-        <w:t>messages</w:t>
-      </w:r>
-      <w:r>
-        <w:rPr>
-          <w:rFonts w:eastAsia="Times New Roman" w:cs="Times New Roman"/>
-        </w:rPr>
-        <w:t xml:space="preserve"> to their right </w:t>
-      </w:r>
-      <w:r>
-        <w:rPr>
-          <w:rFonts w:eastAsia="Times New Roman" w:cs="Times New Roman"/>
-        </w:rPr>
-        <w:t>values</w:t>
-      </w:r>
-      <w:r>
-        <w:rPr>
-          <w:rFonts w:eastAsia="Times New Roman" w:cs="Times New Roman"/>
-        </w:rPr>
-        <w:t xml:space="preserve">. </w:t>
-      </w:r>
-      <w:r>
-        <w:rPr>
-          <w:rFonts w:eastAsia="Times New Roman" w:cs="Times New Roman"/>
-        </w:rPr>
-        <w:t xml:space="preserve">Add this code: </w:t>
-      </w:r>
-    </w:p>
-    <w:p>
-      <w:pPr>
-        <w:rPr>
-          <w:rFonts w:eastAsia="Times New Roman" w:cs="Times New Roman"/>
-        </w:rPr>
-      </w:pPr>
-    </w:p>
-    <w:p>
-      <w:pPr>
-        <w:rPr>
-          <w:rFonts w:eastAsia="Times New Roman" w:cs="Times New Roman"/>
-        </w:rPr>
-      </w:pPr>
-    </w:p>
-    <w:p>
-      <w:pPr>
-        <w:pStyle w:val="code1"/>
-      </w:pPr>
-      <w:r>
-        <w:t>#include "LiveTesting.h"</w:t>
-      </w:r>
-    </w:p>
-    <w:p>
-      <w:pPr>
-        <w:pStyle w:val="code1"/>
-      </w:pPr>
+          <w:i/>
+        </w:rPr>
+        <w:t>message</w:t>
+      </w:r>
+      <w:r>
+        <w:rPr>
+          <w:rFonts w:eastAsia="Times New Roman" w:cs="Times New Roman"/>
+        </w:rPr>
+        <w:t xml:space="preserve"> and set to our game when we change them on our ipad. </w:t>
+      </w:r>
+      <w:r>
+        <w:rPr>
+          <w:rFonts w:eastAsia="Times New Roman" w:cs="Times New Roman"/>
+        </w:rPr>
+        <w:t xml:space="preserve"> </w:t>
+      </w:r>
+    </w:p>
+    <w:p>
+      <w:pPr>
+        <w:rPr>
+          <w:rFonts w:eastAsia="Times New Roman" w:cs="Times New Roman"/>
+        </w:rPr>
+      </w:pPr>
+      <w:r>
+        <w:rPr>
+          <w:rFonts w:eastAsia="Times New Roman" w:cs="Times New Roman"/>
+          <w:noProof/>
+          <w:lang w:eastAsia="en-US" w:bidi="ar-SA"/>
+        </w:rPr>
+        <w:lastRenderedPageBreak/>
+        <w:drawing>
+          <wp:inline distT="0" distB="0" distL="0" distR="0" wp14:anchorId="291A47F8" wp14:editId="060570BE">
+            <wp:extent cx="3412490" cy="3069590"/>
+            <wp:effectExtent l="0" t="0" r="0" b="3810"/>
+            <wp:docPr id="7" name="Picture 7" descr="Macintosh HD:Users:phoenixperry:git:ofBook:09_game_design:images:Screenshot 2014-04-01 00.05.01.png"/>
+            <wp:cNvGraphicFramePr>
+              <a:graphicFrameLocks xmlns:a="http://schemas.openxmlformats.org/drawingml/2006/main" noChangeAspect="1"/>
+            </wp:cNvGraphicFramePr>
+            <a:graphic xmlns:a="http://schemas.openxmlformats.org/drawingml/2006/main">
+              <a:graphicData uri="http://schemas.openxmlformats.org/drawingml/2006/picture">
+                <pic:pic xmlns:pic="http://schemas.openxmlformats.org/drawingml/2006/picture">
+                  <pic:nvPicPr>
+                    <pic:cNvPr id="0" name="Picture 7" descr="Macintosh HD:Users:phoenixperry:git:ofBook:09_game_design:images:Screenshot 2014-04-01 00.05.01.png"/>
+                    <pic:cNvPicPr>
+                      <a:picLocks noChangeAspect="1" noChangeArrowheads="1"/>
+                    </pic:cNvPicPr>
+                  </pic:nvPicPr>
+                  <pic:blipFill>
+                    <a:blip r:embed="rId12">
+                      <a:extLst>
+                        <a:ext uri="{28A0092B-C50C-407E-A947-70E740481C1C}">
+                          <a14:useLocalDpi xmlns:a14="http://schemas.microsoft.com/office/drawing/2010/main" val="0"/>
+                        </a:ext>
+                      </a:extLst>
+                    </a:blip>
+                    <a:srcRect/>
+                    <a:stretch>
+                      <a:fillRect/>
+                    </a:stretch>
+                  </pic:blipFill>
+                  <pic:spPr bwMode="auto">
+                    <a:xfrm>
+                      <a:off x="0" y="0"/>
+                      <a:ext cx="3412490" cy="3069590"/>
+                    </a:xfrm>
+                    <a:prstGeom prst="rect">
+                      <a:avLst/>
+                    </a:prstGeom>
+                    <a:noFill/>
+                    <a:ln>
+                      <a:noFill/>
+                    </a:ln>
+                  </pic:spPr>
+                </pic:pic>
+              </a:graphicData>
+            </a:graphic>
+          </wp:inline>
+        </w:drawing>
+      </w:r>
+    </w:p>
+    <w:p>
+      <w:pPr>
+        <w:rPr>
+          <w:rFonts w:eastAsia="Times New Roman" w:cs="Times New Roman"/>
+        </w:rPr>
+      </w:pPr>
+    </w:p>
+    <w:p>
+      <w:pPr>
+        <w:ind w:left="709" w:hanging="709"/>
+        <w:rPr>
+          <w:rFonts w:eastAsia="Times New Roman" w:cs="Times New Roman"/>
+          <w:color w:val="FF0000"/>
+        </w:rPr>
+      </w:pPr>
+      <w:r>
+        <w:rPr>
+          <w:rFonts w:eastAsia="Times New Roman" w:cs="Times New Roman"/>
+          <w:color w:val="FF0000"/>
+        </w:rPr>
+        <w:t xml:space="preserve">Finally, let’s set up our bottom label to display what our interval </w:t>
+      </w:r>
+      <w:r>
+        <w:rPr>
+          <w:rFonts w:eastAsia="Times New Roman" w:cs="Times New Roman"/>
+          <w:color w:val="FF0000"/>
+        </w:rPr>
+        <w:t>variable</w:t>
+      </w:r>
       <w:bookmarkStart w:id="0" w:name="_GoBack"/>
       <w:bookmarkEnd w:id="0"/>
+      <w:r>
+        <w:rPr>
+          <w:rFonts w:eastAsia="Times New Roman" w:cs="Times New Roman"/>
+          <w:color w:val="FF0000"/>
+        </w:rPr>
+        <w:t xml:space="preserve"> [YOU ARE HERE]</w:t>
+      </w:r>
+    </w:p>
+    <w:p>
+      <w:pPr>
+        <w:rPr>
+          <w:rFonts w:eastAsia="Times New Roman" w:cs="Times New Roman"/>
+        </w:rPr>
+      </w:pPr>
+    </w:p>
+    <w:p>
+      <w:pPr>
+        <w:rPr>
+          <w:rFonts w:eastAsia="Times New Roman" w:cs="Times New Roman"/>
+        </w:rPr>
+      </w:pPr>
+      <w:r>
+        <w:rPr>
+          <w:rFonts w:eastAsia="Times New Roman" w:cs="Times New Roman"/>
+        </w:rPr>
+        <w:t xml:space="preserve">Now we are ready to go back to our programming IDE. </w:t>
+      </w:r>
+      <w:r>
+        <w:rPr>
+          <w:rFonts w:eastAsia="Times New Roman" w:cs="Times New Roman"/>
+        </w:rPr>
+        <w:t>Open up LiveTesting.cpp</w:t>
+      </w:r>
+    </w:p>
+    <w:p>
+      <w:pPr>
+        <w:rPr>
+          <w:rFonts w:eastAsia="Times New Roman" w:cs="Times New Roman"/>
+        </w:rPr>
+      </w:pPr>
+      <w:r>
+        <w:rPr>
+          <w:rFonts w:eastAsia="Times New Roman" w:cs="Times New Roman"/>
+        </w:rPr>
+        <w:t>In our default constructor, we will now set up our game to send and receive values over the network. To do this</w:t>
+      </w:r>
+      <w:r>
+        <w:rPr>
+          <w:rFonts w:eastAsia="Times New Roman" w:cs="Times New Roman"/>
+        </w:rPr>
+        <w:t xml:space="preserve"> we will need to know which Ip address and port on our device we will send to</w:t>
+      </w:r>
+      <w:r>
+        <w:rPr>
+          <w:rFonts w:eastAsia="Times New Roman" w:cs="Times New Roman"/>
+        </w:rPr>
+        <w:t xml:space="preserve"> as well as set up a port on our local computer’s network to receive incoming data. </w:t>
+      </w:r>
+      <w:r>
+        <w:rPr>
+          <w:rFonts w:eastAsia="Times New Roman" w:cs="Times New Roman"/>
+        </w:rPr>
+        <w:t xml:space="preserve">Your computer will have only one IP address but it can send and receive data on thousands of ports. While we aren’t going too deep into ports there, you can think of the IP address like a boat pier. Lots of boats can be docked at a single pier. This is no different. Your ports are your docks and your IP address is your pier. You can think of the data like the people departing and arriving. </w:t>
+      </w:r>
+      <w:r>
+        <w:rPr>
+          <w:rFonts w:eastAsia="Times New Roman" w:cs="Times New Roman"/>
+        </w:rPr>
+        <w:t xml:space="preserve">You’ll need a separate port for each activity in this scenario. </w:t>
+      </w:r>
+      <w:r>
+        <w:rPr>
+          <w:rFonts w:eastAsia="Times New Roman" w:cs="Times New Roman"/>
+        </w:rPr>
+        <w:t xml:space="preserve">By and large if a port isn’t used by your operating system, you can send and receive data there. In this case we are going to use 8000 and 8001. </w:t>
+      </w:r>
+      <w:r>
+        <w:rPr>
+          <w:rFonts w:eastAsia="Times New Roman" w:cs="Times New Roman"/>
+        </w:rPr>
+        <w:t xml:space="preserve">The final thing we will establish </w:t>
+      </w:r>
+      <w:r>
+        <w:rPr>
+          <w:rFonts w:eastAsia="Times New Roman" w:cs="Times New Roman"/>
+        </w:rPr>
+        <w:t xml:space="preserve">is the </w:t>
+      </w:r>
+      <w:r>
+        <w:rPr>
+          <w:rFonts w:eastAsia="Times New Roman" w:cs="Times New Roman"/>
+        </w:rPr>
+        <w:t>Address Pattern</w:t>
+      </w:r>
+      <w:r>
+        <w:rPr>
+          <w:rFonts w:eastAsia="Times New Roman" w:cs="Times New Roman"/>
+          <w:b/>
+        </w:rPr>
+        <w:t xml:space="preserve">. </w:t>
+      </w:r>
+      <w:r>
+        <w:rPr>
+          <w:rFonts w:eastAsia="Times New Roman" w:cs="Times New Roman"/>
+        </w:rPr>
+        <w:t xml:space="preserve">It will look like a file path and it will allow us </w:t>
+      </w:r>
+      <w:r>
+        <w:rPr>
+          <w:rFonts w:eastAsia="Times New Roman" w:cs="Times New Roman"/>
+        </w:rPr>
+        <w:t xml:space="preserve">to specify the address pattern match our </w:t>
+      </w:r>
+      <w:r>
+        <w:rPr>
+          <w:rFonts w:eastAsia="Times New Roman" w:cs="Times New Roman"/>
+        </w:rPr>
+        <w:t>messages</w:t>
+      </w:r>
+      <w:r>
+        <w:rPr>
+          <w:rFonts w:eastAsia="Times New Roman" w:cs="Times New Roman"/>
+        </w:rPr>
+        <w:t xml:space="preserve"> to their right </w:t>
+      </w:r>
+      <w:r>
+        <w:rPr>
+          <w:rFonts w:eastAsia="Times New Roman" w:cs="Times New Roman"/>
+        </w:rPr>
+        <w:t>values</w:t>
+      </w:r>
+      <w:r>
+        <w:rPr>
+          <w:rFonts w:eastAsia="Times New Roman" w:cs="Times New Roman"/>
+        </w:rPr>
+        <w:t xml:space="preserve">. </w:t>
+      </w:r>
+      <w:r>
+        <w:rPr>
+          <w:rFonts w:eastAsia="Times New Roman" w:cs="Times New Roman"/>
+        </w:rPr>
+        <w:t xml:space="preserve">Add this code: </w:t>
+      </w:r>
+    </w:p>
+    <w:p>
+      <w:pPr>
+        <w:rPr>
+          <w:rFonts w:eastAsia="Times New Roman" w:cs="Times New Roman"/>
+        </w:rPr>
+      </w:pPr>
+    </w:p>
+    <w:p>
+      <w:pPr>
+        <w:rPr>
+          <w:rFonts w:eastAsia="Times New Roman" w:cs="Times New Roman"/>
+        </w:rPr>
+      </w:pPr>
+    </w:p>
+    <w:p>
+      <w:pPr>
+        <w:pStyle w:val="code1"/>
+      </w:pPr>
+      <w:r>
+        <w:t>#include "LiveTesting.h"</w:t>
+      </w:r>
+    </w:p>
+    <w:p>
+      <w:pPr>
+        <w:pStyle w:val="code1"/>
+      </w:pPr>
     </w:p>
     <w:p>
       <w:pPr>
@@ -13421,7 +14001,13 @@
         <w:pStyle w:val="code1"/>
       </w:pPr>
       <w:r>
-        <w:t xml:space="preserve">    //this is the port you're game will receive data on. For us this is the important one! Set your mobile device to send on this port.</w:t>
+        <w:t xml:space="preserve">    /*</w:t>
+      </w:r>
+      <w:r>
+        <w:t>this is the port you're game will receive data on. For us this is the important one! Set your mobile device to send on this port.</w:t>
+      </w:r>
+      <w:r>
+        <w:t>&amp;*/</w:t>
       </w:r>
     </w:p>
     <w:p>
@@ -13445,7 +14031,16 @@
         <w:pStyle w:val="code1"/>
       </w:pPr>
       <w:r>
-        <w:t xml:space="preserve">    //this is OSC's URL like naming convention. You can use a root url address like structure and then everything under that address will be accessable by that message. It's very similar to a folder path on your hard drive. You can think of the game folder as your root directory and all the bits that are /game/someOtherName are inside of it.</w:t>
+        <w:t xml:space="preserve">    /*</w:t>
+      </w:r>
+      <w:r>
+        <w:t xml:space="preserve">this is OSC's URL like naming convention. You can use a root url address like structure and then everything under that address will be </w:t>
+      </w:r>
+      <w:r>
+        <w:t>accessible</w:t>
+      </w:r>
+      <w:r>
+        <w:t xml:space="preserve"> by that message. It's very similar to a folder path on your hard drive. You can think of the game folder as your root directory and all the bits that are /game/someOtherName are inside of it.</w:t>
       </w:r>
     </w:p>
     <w:p>
@@ -13453,6 +14048,14 @@
         <w:pStyle w:val="code1"/>
       </w:pPr>
       <w:r>
+        <w:t>*/</w:t>
+      </w:r>
+    </w:p>
+    <w:p>
+      <w:pPr>
+        <w:pStyle w:val="code1"/>
+      </w:pPr>
+      <w:r>
         <w:t>}</w:t>
       </w:r>
     </w:p>
@@ -13462,6 +14065,392 @@
       </w:pPr>
     </w:p>
     <w:p>
+      <w:r>
+        <w:lastRenderedPageBreak/>
+        <w:t xml:space="preserve">In the above code we simply set up our network address, incoming and out going ports and created a default address pattern. From here we should be good to go to set up the messages we’d like to send and receive in our code. </w:t>
+      </w:r>
+    </w:p>
+    <w:p/>
+    <w:p>
+      <w:r>
+        <w:tab/>
+        <w:t xml:space="preserve">Let’s move on to the next major function we want to write. We need to run an update function in this class to update every frame so we can make sure that if we move a slider on our ipad that change becomes reflected within the code base. Also, we might want to send that value back out once we receive it so we can get some visual feedback on our tablet to let us know what our current settings are. </w:t>
+      </w:r>
+    </w:p>
+    <w:p/>
+    <w:p>
+      <w:r>
+        <w:tab/>
+        <w:t xml:space="preserve">Each time we make a change on our device, it will send over the changes to our code via Touch OSC. We want to make sure we get all of the incoming messages that are being sent so we will create a simple while loop. Every incoming message will come in with </w:t>
+      </w:r>
+      <w:r>
+        <w:t>its</w:t>
+      </w:r>
+      <w:r>
+        <w:t xml:space="preserve"> address tag and </w:t>
+      </w:r>
+      <w:r>
+        <w:t xml:space="preserve">also the </w:t>
+      </w:r>
+      <w:r>
+        <w:t>arguments</w:t>
+      </w:r>
+      <w:r>
+        <w:t xml:space="preserve"> we are setting. You can test for the address tag string to match up the incoming </w:t>
+      </w:r>
+      <w:r>
+        <w:t xml:space="preserve">argument </w:t>
+      </w:r>
+      <w:r>
+        <w:t xml:space="preserve">with the </w:t>
+      </w:r>
+      <w:r>
+        <w:t xml:space="preserve">matching variables </w:t>
+      </w:r>
+      <w:r>
+        <w:t>in your game.</w:t>
+      </w:r>
+      <w:r>
+        <w:t xml:space="preserve"> </w:t>
+      </w:r>
+    </w:p>
+    <w:p/>
+    <w:p>
+      <w:r>
+        <w:t>void LiveTesting::update()</w:t>
+      </w:r>
+    </w:p>
+    <w:p>
+      <w:r>
+        <w:t>{</w:t>
+      </w:r>
+    </w:p>
+    <w:p>
+      <w:r>
+        <w:t xml:space="preserve">    //our simple while loop to make sure we get all of our messages</w:t>
+      </w:r>
+    </w:p>
+    <w:p>
+      <w:r>
+        <w:t xml:space="preserve">    while (receiver.hasWaitingMessages()) {</w:t>
+      </w:r>
+    </w:p>
+    <w:p>
+      <w:r>
+        <w:t xml:space="preserve">        </w:t>
+      </w:r>
+    </w:p>
+    <w:p>
+      <w:r>
+        <w:t xml:space="preserve">        //get the message, which will hold all of our arguements inside of it. It's a collection of data!</w:t>
+      </w:r>
+    </w:p>
+    <w:p>
+      <w:r>
+        <w:t xml:space="preserve">        ofxOscMessage m;</w:t>
+      </w:r>
+    </w:p>
+    <w:p>
+      <w:r>
+        <w:t xml:space="preserve">        //pass a reference to that message to the reciever we set up above using the getNextMessage function in the OSC add on.</w:t>
+      </w:r>
+    </w:p>
+    <w:p>
+      <w:r>
+        <w:t xml:space="preserve">        receiver.getNextMessage(&amp;m);</w:t>
+      </w:r>
+    </w:p>
+    <w:p>
+      <w:r>
+        <w:t xml:space="preserve">       </w:t>
+      </w:r>
+    </w:p>
+    <w:p>
+      <w:r>
+        <w:t xml:space="preserve">        //this will be the message we send back from our game to our device letting it know what value we received</w:t>
+      </w:r>
+    </w:p>
+    <w:p>
+      <w:r>
+        <w:t xml:space="preserve">        //from it and displaying that back to us so we know what our current game setting are at</w:t>
+      </w:r>
+    </w:p>
+    <w:p>
+      <w:r>
+        <w:t xml:space="preserve">        ofxOscMessage sendBack;</w:t>
+      </w:r>
+    </w:p>
+    <w:p>
+      <w:r>
+        <w:t xml:space="preserve">        </w:t>
+      </w:r>
+    </w:p>
+    <w:p>
+      <w:r>
+        <w:t xml:space="preserve">        //remember or address tags are unique. we set up the /game tag as our root address and each / denotes a sub tag</w:t>
+      </w:r>
+    </w:p>
+    <w:p>
+      <w:r>
+        <w:t xml:space="preserve">        //if theses strings are a match, we know the message that came in is our amplitude</w:t>
+      </w:r>
+    </w:p>
+    <w:p>
+      <w:r>
+        <w:t xml:space="preserve">        if(m.getAddress() == "/game/max_enemy_amplitude")</w:t>
+      </w:r>
+    </w:p>
+    <w:p>
+      <w:r>
+        <w:t xml:space="preserve">        {</w:t>
+      </w:r>
+    </w:p>
+    <w:p>
+      <w:r>
+        <w:t xml:space="preserve">        </w:t>
+      </w:r>
+    </w:p>
+    <w:p>
+      <w:r>
+        <w:t xml:space="preserve">            //this is critical. Each type must match if you want to be able to run your code.</w:t>
+      </w:r>
+    </w:p>
+    <w:p>
+      <w:r>
+        <w:t xml:space="preserve">            //We know the first argument in our array of messages will be a float if the above if statement evaluates to true</w:t>
+      </w:r>
+    </w:p>
+    <w:p>
+      <w:r>
+        <w:t xml:space="preserve">            max_enemy_amplitude = m.getArgAsFloat(0);</w:t>
+      </w:r>
+    </w:p>
+    <w:p>
+      <w:r>
+        <w:t xml:space="preserve">            </w:t>
+      </w:r>
+    </w:p>
+    <w:p>
+      <w:r>
+        <w:t xml:space="preserve">            //now we are going to pack up a collection of data to send back to our device. sendBack is also a collection of data we</w:t>
+      </w:r>
+    </w:p>
+    <w:p>
+      <w:r>
+        <w:t xml:space="preserve">            //add arguments to. add the vaule we set our amplitude to the message and move on. </w:t>
+      </w:r>
+    </w:p>
+    <w:p>
+      <w:r>
+        <w:t xml:space="preserve">            sendBack.addFloatArg(max_enemy_amplitude);</w:t>
+      </w:r>
+    </w:p>
+    <w:p>
+      <w:r>
+        <w:t xml:space="preserve">            sendBack.setAddress("/updatedVals/max_enemy_amplitude");</w:t>
+      </w:r>
+    </w:p>
+    <w:p>
+      <w:r>
+        <w:t xml:space="preserve">            sender.sendMessage(sendBack);</w:t>
+      </w:r>
+    </w:p>
+    <w:p>
+      <w:r>
+        <w:t xml:space="preserve">            </w:t>
+      </w:r>
+    </w:p>
+    <w:p>
+      <w:r>
+        <w:lastRenderedPageBreak/>
+        <w:t xml:space="preserve">            cout &lt;&lt; max_enemy_amplitude &lt;&lt; endl;</w:t>
+      </w:r>
+    </w:p>
+    <w:p>
+      <w:r>
+        <w:t xml:space="preserve">        }</w:t>
+      </w:r>
+    </w:p>
+    <w:p>
+      <w:r>
+        <w:t xml:space="preserve">        </w:t>
+      </w:r>
+    </w:p>
+    <w:p>
+      <w:r>
+        <w:t xml:space="preserve">        else if (m.getAddress() == "/game/interval_time")</w:t>
+      </w:r>
+    </w:p>
+    <w:p>
+      <w:r>
+        <w:t xml:space="preserve">        {</w:t>
+      </w:r>
+    </w:p>
+    <w:p>
+      <w:r>
+        <w:t xml:space="preserve">            //this is exactly the same as above. We just simply are testing to see if the address tag is this value and if so doing the exact</w:t>
+      </w:r>
+    </w:p>
+    <w:p>
+      <w:r>
+        <w:t xml:space="preserve">            //process of setting our ingame value to match the value of the incoming argument and sending back our interval_time to our device.</w:t>
+      </w:r>
+    </w:p>
+    <w:p>
+      <w:r>
+        <w:t xml:space="preserve">            interval_time = m.getArgAsInt32(0);</w:t>
+      </w:r>
+    </w:p>
+    <w:p>
+      <w:r>
+        <w:t xml:space="preserve">            </w:t>
+      </w:r>
+    </w:p>
+    <w:p>
+      <w:r>
+        <w:t xml:space="preserve">            //send visual feedback</w:t>
+      </w:r>
+    </w:p>
+    <w:p>
+      <w:r>
+        <w:t xml:space="preserve">            sendBack.addIntArg(interval_time);</w:t>
+      </w:r>
+    </w:p>
+    <w:p>
+      <w:r>
+        <w:t xml:space="preserve">            sendBack.setAddress("/updatedVals/interval");</w:t>
+      </w:r>
+    </w:p>
+    <w:p>
+      <w:r>
+        <w:t xml:space="preserve">            sender.sendMessage(sendBack);</w:t>
+      </w:r>
+    </w:p>
+    <w:p>
+      <w:r>
+        <w:t xml:space="preserve">        }</w:t>
+      </w:r>
+    </w:p>
+    <w:p>
+      <w:r>
+        <w:t xml:space="preserve">        else if (m.getAddress() == "/game/max_enemy_shoot_interval")</w:t>
+      </w:r>
+    </w:p>
+    <w:p>
+      <w:r>
+        <w:t xml:space="preserve">        {</w:t>
+      </w:r>
+    </w:p>
+    <w:p>
+      <w:r>
+        <w:t xml:space="preserve">            //again the same process of testing the address tag</w:t>
+      </w:r>
+    </w:p>
+    <w:p>
+      <w:r>
+        <w:t xml:space="preserve">            max_enemy_shoot_interval = m.getArgAsFloat(0);</w:t>
+      </w:r>
+    </w:p>
+    <w:p>
+      <w:r>
+        <w:t xml:space="preserve">            </w:t>
+      </w:r>
+    </w:p>
+    <w:p>
+      <w:r>
+        <w:t xml:space="preserve">            //send visual feedback</w:t>
+      </w:r>
+    </w:p>
+    <w:p>
+      <w:r>
+        <w:t xml:space="preserve">            sendBack.addFloatArg(max_enemy_shoot_interval);</w:t>
+      </w:r>
+    </w:p>
+    <w:p>
+      <w:r>
+        <w:t xml:space="preserve">            sendBack.setAddress("/updatedVals/max_enemy_shoot_interval");</w:t>
+      </w:r>
+    </w:p>
+    <w:p>
+      <w:r>
+        <w:t xml:space="preserve">            sender.sendMessage(sendBack);</w:t>
+      </w:r>
+    </w:p>
+    <w:p/>
+    <w:p>
+      <w:r>
+        <w:t xml:space="preserve">        }</w:t>
+      </w:r>
+    </w:p>
+    <w:p>
+      <w:r>
+        <w:t xml:space="preserve">        else if (m.getAddress() == "/game/triggerBonus")</w:t>
+      </w:r>
+    </w:p>
+    <w:p>
+      <w:r>
+        <w:t xml:space="preserve">        {</w:t>
+      </w:r>
+    </w:p>
+    <w:p>
+      <w:r>
+        <w:t xml:space="preserve">            //and finally we rap it up this is last test.</w:t>
+      </w:r>
+    </w:p>
+    <w:p>
+      <w:r>
+        <w:t xml:space="preserve">            triggerBonus = m.getArgAsInt32(0);</w:t>
+      </w:r>
+    </w:p>
+    <w:p>
+      <w:r>
+        <w:t xml:space="preserve">            cout &lt;&lt; triggerBonus &lt;&lt; endl;</w:t>
+      </w:r>
+    </w:p>
+    <w:p>
+      <w:r>
+        <w:t xml:space="preserve">            //send visual feedback</w:t>
+      </w:r>
+    </w:p>
+    <w:p>
+      <w:r>
+        <w:t xml:space="preserve">            sendBack.addIntArg(triggerBonus);</w:t>
+      </w:r>
+    </w:p>
+    <w:p>
+      <w:r>
+        <w:t xml:space="preserve">            sendBack.setAddress("/updatedVals/triggerBouns");</w:t>
+      </w:r>
+    </w:p>
+    <w:p>
+      <w:r>
+        <w:t xml:space="preserve">            sender.sendMessage(sendBack);</w:t>
+      </w:r>
+    </w:p>
+    <w:p/>
+    <w:p>
+      <w:r>
+        <w:t xml:space="preserve">            </w:t>
+      </w:r>
+    </w:p>
+    <w:p>
+      <w:r>
+        <w:t xml:space="preserve">        }</w:t>
+      </w:r>
+    </w:p>
+    <w:p>
+      <w:r>
+        <w:t xml:space="preserve">    }</w:t>
+      </w:r>
+    </w:p>
+    <w:p/>
+    <w:p/>
+    <w:p/>
+    <w:p/>
+    <w:p>
+      <w:r>
+        <w:t xml:space="preserve"> </w:t>
+      </w:r>
       <w:r>
         <w:t xml:space="preserve">//Left to do – explain touch OSC and the last function </w:t>
       </w:r>
@@ -13562,7 +14551,7 @@
   <w:abstractNum w:abstractNumId="0">
     <w:nsid w:val="FFFFFF1D"/>
     <w:multiLevelType w:val="multilevel"/>
-    <w:tmpl w:val="B0D45E7A"/>
+    <w:tmpl w:val="079E817A"/>
     <w:lvl w:ilvl="0">
       <w:start w:val="1"/>
       <w:numFmt w:val="bullet"/>
@@ -14831,6 +15820,35 @@
       <w:u w:val="single"/>
     </w:rPr>
   </w:style>
+  <w:style w:type="paragraph" w:styleId="BalloonText">
+    <w:name w:val="Balloon Text"/>
+    <w:basedOn w:val="Normal"/>
+    <w:link w:val="BalloonTextChar"/>
+    <w:uiPriority w:val="99"/>
+    <w:semiHidden/>
+    <w:unhideWhenUsed/>
+    <w:rsid w:val="008011A5"/>
+    <w:rPr>
+      <w:rFonts w:ascii="Lucida Grande" w:hAnsi="Lucida Grande" w:cs="Lucida Grande"/>
+      <w:sz w:val="18"/>
+      <w:szCs w:val="18"/>
+    </w:rPr>
+  </w:style>
+  <w:style w:type="character" w:customStyle="1" w:styleId="BalloonTextChar">
+    <w:name w:val="Balloon Text Char"/>
+    <w:basedOn w:val="DefaultParagraphFont"/>
+    <w:link w:val="BalloonText"/>
+    <w:uiPriority w:val="99"/>
+    <w:semiHidden/>
+    <w:rsid w:val="008011A5"/>
+    <w:rPr>
+      <w:rFonts w:ascii="Lucida Grande" w:eastAsia="SimSun" w:hAnsi="Lucida Grande" w:cs="Lucida Grande"/>
+      <w:kern w:val="1"/>
+      <w:sz w:val="18"/>
+      <w:szCs w:val="18"/>
+      <w:lang w:eastAsia="zh-CN" w:bidi="hi-IN"/>
+    </w:rPr>
+  </w:style>
 </w:styles>
 </file>
 
@@ -15147,6 +16165,35 @@
       <w:u w:val="single"/>
     </w:rPr>
   </w:style>
+  <w:style w:type="paragraph" w:styleId="BalloonText">
+    <w:name w:val="Balloon Text"/>
+    <w:basedOn w:val="Normal"/>
+    <w:link w:val="BalloonTextChar"/>
+    <w:uiPriority w:val="99"/>
+    <w:semiHidden/>
+    <w:unhideWhenUsed/>
+    <w:rsid w:val="008011A5"/>
+    <w:rPr>
+      <w:rFonts w:ascii="Lucida Grande" w:hAnsi="Lucida Grande" w:cs="Lucida Grande"/>
+      <w:sz w:val="18"/>
+      <w:szCs w:val="18"/>
+    </w:rPr>
+  </w:style>
+  <w:style w:type="character" w:customStyle="1" w:styleId="BalloonTextChar">
+    <w:name w:val="Balloon Text Char"/>
+    <w:basedOn w:val="DefaultParagraphFont"/>
+    <w:link w:val="BalloonText"/>
+    <w:uiPriority w:val="99"/>
+    <w:semiHidden/>
+    <w:rsid w:val="008011A5"/>
+    <w:rPr>
+      <w:rFonts w:ascii="Lucida Grande" w:eastAsia="SimSun" w:hAnsi="Lucida Grande" w:cs="Lucida Grande"/>
+      <w:kern w:val="1"/>
+      <w:sz w:val="18"/>
+      <w:szCs w:val="18"/>
+      <w:lang w:eastAsia="zh-CN" w:bidi="hi-IN"/>
+    </w:rPr>
+  </w:style>
 </w:styles>
 </file>
 

</xml_diff>